<commit_message>
o2 and perfusion index
</commit_message>
<xml_diff>
--- a/Results.docx
+++ b/Results.docx
@@ -9,11 +9,23 @@
         <w:wordWrap w:val="0"/>
         <w:textAlignment w:val="baseline"/>
         <w:rPr>
-          <w:color w:val="000000"/>
-          <w:sz w:val="21"/>
-          <w:szCs w:val="21"/>
+          <w:rFonts w:asciiTheme="majorBidi" w:eastAsiaTheme="minorHAnsi" w:hAnsiTheme="majorBidi" w:cstheme="majorBidi"/>
+          <w:b/>
+          <w:bCs/>
+          <w:sz w:val="36"/>
+          <w:szCs w:val="36"/>
         </w:rPr>
       </w:pPr>
+      <w:r>
+        <w:rPr>
+          <w:rFonts w:asciiTheme="majorBidi" w:eastAsiaTheme="minorHAnsi" w:hAnsiTheme="majorBidi" w:cstheme="majorBidi"/>
+          <w:b/>
+          <w:bCs/>
+          <w:sz w:val="36"/>
+          <w:szCs w:val="36"/>
+        </w:rPr>
+        <w:t>Beats / min</w:t>
+      </w:r>
     </w:p>
     <w:p>
       <w:pPr>
@@ -2119,8 +2131,1706 @@
           <w:szCs w:val="24"/>
         </w:rPr>
       </w:pPr>
-      <w:bookmarkStart w:id="0" w:name="_GoBack"/>
-      <w:bookmarkEnd w:id="0"/>
+    </w:p>
+    <w:p>
+      <w:pPr>
+        <w:pStyle w:val="HTMLPreformatted"/>
+        <w:shd w:val="clear" w:color="auto" w:fill="FFFFFF"/>
+        <w:wordWrap w:val="0"/>
+        <w:textAlignment w:val="baseline"/>
+        <w:rPr>
+          <w:rFonts w:asciiTheme="majorBidi" w:eastAsiaTheme="minorHAnsi" w:hAnsiTheme="majorBidi" w:cstheme="majorBidi"/>
+          <w:b/>
+          <w:bCs/>
+          <w:sz w:val="24"/>
+          <w:szCs w:val="24"/>
+        </w:rPr>
+      </w:pPr>
+    </w:p>
+    <w:p>
+      <w:pPr>
+        <w:pStyle w:val="HTMLPreformatted"/>
+        <w:shd w:val="clear" w:color="auto" w:fill="FFFFFF"/>
+        <w:wordWrap w:val="0"/>
+        <w:textAlignment w:val="baseline"/>
+        <w:rPr>
+          <w:rFonts w:asciiTheme="majorBidi" w:eastAsiaTheme="minorHAnsi" w:hAnsiTheme="majorBidi" w:cstheme="majorBidi"/>
+          <w:b/>
+          <w:bCs/>
+          <w:sz w:val="36"/>
+          <w:szCs w:val="36"/>
+        </w:rPr>
+      </w:pPr>
+    </w:p>
+    <w:p>
+      <w:pPr>
+        <w:pStyle w:val="HTMLPreformatted"/>
+        <w:shd w:val="clear" w:color="auto" w:fill="FFFFFF"/>
+        <w:wordWrap w:val="0"/>
+        <w:textAlignment w:val="baseline"/>
+        <w:rPr>
+          <w:rFonts w:asciiTheme="majorBidi" w:eastAsiaTheme="minorHAnsi" w:hAnsiTheme="majorBidi" w:cstheme="majorBidi"/>
+          <w:b/>
+          <w:bCs/>
+          <w:sz w:val="36"/>
+          <w:szCs w:val="36"/>
+        </w:rPr>
+      </w:pPr>
+    </w:p>
+    <w:p>
+      <w:pPr>
+        <w:pStyle w:val="HTMLPreformatted"/>
+        <w:shd w:val="clear" w:color="auto" w:fill="FFFFFF"/>
+        <w:wordWrap w:val="0"/>
+        <w:textAlignment w:val="baseline"/>
+        <w:rPr>
+          <w:rFonts w:asciiTheme="majorBidi" w:eastAsiaTheme="minorHAnsi" w:hAnsiTheme="majorBidi" w:cstheme="majorBidi"/>
+          <w:b/>
+          <w:bCs/>
+          <w:sz w:val="36"/>
+          <w:szCs w:val="36"/>
+        </w:rPr>
+      </w:pPr>
+    </w:p>
+    <w:p>
+      <w:pPr>
+        <w:pStyle w:val="HTMLPreformatted"/>
+        <w:shd w:val="clear" w:color="auto" w:fill="FFFFFF"/>
+        <w:wordWrap w:val="0"/>
+        <w:textAlignment w:val="baseline"/>
+        <w:rPr>
+          <w:rFonts w:asciiTheme="majorBidi" w:eastAsiaTheme="minorHAnsi" w:hAnsiTheme="majorBidi" w:cstheme="majorBidi"/>
+          <w:b/>
+          <w:bCs/>
+          <w:sz w:val="36"/>
+          <w:szCs w:val="36"/>
+        </w:rPr>
+      </w:pPr>
+    </w:p>
+    <w:p>
+      <w:pPr>
+        <w:pStyle w:val="HTMLPreformatted"/>
+        <w:shd w:val="clear" w:color="auto" w:fill="FFFFFF"/>
+        <w:wordWrap w:val="0"/>
+        <w:textAlignment w:val="baseline"/>
+        <w:rPr>
+          <w:rFonts w:asciiTheme="majorBidi" w:eastAsiaTheme="minorHAnsi" w:hAnsiTheme="majorBidi" w:cstheme="majorBidi"/>
+          <w:b/>
+          <w:bCs/>
+          <w:sz w:val="36"/>
+          <w:szCs w:val="36"/>
+        </w:rPr>
+      </w:pPr>
+    </w:p>
+    <w:p>
+      <w:pPr>
+        <w:pStyle w:val="HTMLPreformatted"/>
+        <w:shd w:val="clear" w:color="auto" w:fill="FFFFFF"/>
+        <w:wordWrap w:val="0"/>
+        <w:textAlignment w:val="baseline"/>
+        <w:rPr>
+          <w:rFonts w:asciiTheme="majorBidi" w:eastAsiaTheme="minorHAnsi" w:hAnsiTheme="majorBidi" w:cstheme="majorBidi"/>
+          <w:b/>
+          <w:bCs/>
+          <w:sz w:val="36"/>
+          <w:szCs w:val="36"/>
+        </w:rPr>
+      </w:pPr>
+      <w:r>
+        <w:rPr>
+          <w:rFonts w:asciiTheme="majorBidi" w:eastAsiaTheme="minorHAnsi" w:hAnsiTheme="majorBidi" w:cstheme="majorBidi"/>
+          <w:b/>
+          <w:bCs/>
+          <w:sz w:val="36"/>
+          <w:szCs w:val="36"/>
+        </w:rPr>
+        <w:lastRenderedPageBreak/>
+        <w:t>O2</w:t>
+      </w:r>
+    </w:p>
+    <w:p>
+      <w:pPr>
+        <w:pStyle w:val="HTMLPreformatted"/>
+        <w:shd w:val="clear" w:color="auto" w:fill="FFFFFF"/>
+        <w:wordWrap w:val="0"/>
+        <w:textAlignment w:val="baseline"/>
+        <w:rPr>
+          <w:rFonts w:asciiTheme="majorBidi" w:eastAsiaTheme="minorHAnsi" w:hAnsiTheme="majorBidi" w:cstheme="majorBidi"/>
+          <w:sz w:val="24"/>
+          <w:szCs w:val="24"/>
+        </w:rPr>
+      </w:pPr>
+      <w:r>
+        <w:rPr>
+          <w:rFonts w:asciiTheme="majorBidi" w:eastAsiaTheme="minorHAnsi" w:hAnsiTheme="majorBidi" w:cstheme="majorBidi"/>
+          <w:sz w:val="24"/>
+          <w:szCs w:val="24"/>
+        </w:rPr>
+        <w:t>Since the previous experiment in beats per min showed that top accuracy is achieved on filtered data, following results are only calculated on filtered data of r channel</w:t>
+      </w:r>
+    </w:p>
+    <w:p>
+      <w:pPr>
+        <w:pStyle w:val="HTMLPreformatted"/>
+        <w:shd w:val="clear" w:color="auto" w:fill="FFFFFF"/>
+        <w:wordWrap w:val="0"/>
+        <w:textAlignment w:val="baseline"/>
+        <w:rPr>
+          <w:rFonts w:asciiTheme="majorBidi" w:eastAsiaTheme="minorHAnsi" w:hAnsiTheme="majorBidi" w:cstheme="majorBidi"/>
+          <w:sz w:val="24"/>
+          <w:szCs w:val="24"/>
+        </w:rPr>
+      </w:pPr>
+    </w:p>
+    <w:tbl>
+      <w:tblPr>
+        <w:tblStyle w:val="TableGrid"/>
+        <w:tblW w:w="0" w:type="auto"/>
+        <w:tblLook w:val="04A0" w:firstRow="1" w:lastRow="0" w:firstColumn="1" w:lastColumn="0" w:noHBand="0" w:noVBand="1"/>
+      </w:tblPr>
+      <w:tblGrid>
+        <w:gridCol w:w="1975"/>
+        <w:gridCol w:w="2160"/>
+        <w:gridCol w:w="1475"/>
+        <w:gridCol w:w="1870"/>
+        <w:gridCol w:w="1870"/>
+      </w:tblGrid>
+      <w:tr>
+        <w:tc>
+          <w:tcPr>
+            <w:tcW w:w="1975" w:type="dxa"/>
+          </w:tcPr>
+          <w:p>
+            <w:pPr>
+              <w:pStyle w:val="HTMLPreformatted"/>
+              <w:wordWrap w:val="0"/>
+              <w:jc w:val="center"/>
+              <w:textAlignment w:val="baseline"/>
+              <w:rPr>
+                <w:rFonts w:asciiTheme="majorBidi" w:eastAsiaTheme="minorHAnsi" w:hAnsiTheme="majorBidi" w:cstheme="majorBidi"/>
+                <w:b/>
+                <w:bCs/>
+                <w:sz w:val="24"/>
+                <w:szCs w:val="24"/>
+              </w:rPr>
+            </w:pPr>
+            <w:r>
+              <w:rPr>
+                <w:rFonts w:asciiTheme="majorBidi" w:eastAsiaTheme="minorHAnsi" w:hAnsiTheme="majorBidi" w:cstheme="majorBidi"/>
+                <w:b/>
+                <w:bCs/>
+                <w:sz w:val="24"/>
+                <w:szCs w:val="24"/>
+              </w:rPr>
+              <w:t>Algorithm</w:t>
+            </w:r>
+          </w:p>
+        </w:tc>
+        <w:tc>
+          <w:tcPr>
+            <w:tcW w:w="2160" w:type="dxa"/>
+          </w:tcPr>
+          <w:p>
+            <w:pPr>
+              <w:pStyle w:val="HTMLPreformatted"/>
+              <w:wordWrap w:val="0"/>
+              <w:jc w:val="center"/>
+              <w:textAlignment w:val="baseline"/>
+              <w:rPr>
+                <w:rFonts w:asciiTheme="majorBidi" w:eastAsiaTheme="minorHAnsi" w:hAnsiTheme="majorBidi" w:cstheme="majorBidi"/>
+                <w:b/>
+                <w:bCs/>
+                <w:sz w:val="24"/>
+                <w:szCs w:val="24"/>
+              </w:rPr>
+            </w:pPr>
+            <w:proofErr w:type="spellStart"/>
+            <w:r>
+              <w:rPr>
+                <w:rFonts w:asciiTheme="majorBidi" w:eastAsiaTheme="minorHAnsi" w:hAnsiTheme="majorBidi" w:cstheme="majorBidi"/>
+                <w:b/>
+                <w:bCs/>
+                <w:sz w:val="24"/>
+                <w:szCs w:val="24"/>
+              </w:rPr>
+              <w:t>Hyperparam</w:t>
+            </w:r>
+            <w:proofErr w:type="spellEnd"/>
+          </w:p>
+        </w:tc>
+        <w:tc>
+          <w:tcPr>
+            <w:tcW w:w="1475" w:type="dxa"/>
+          </w:tcPr>
+          <w:p>
+            <w:pPr>
+              <w:pStyle w:val="HTMLPreformatted"/>
+              <w:wordWrap w:val="0"/>
+              <w:jc w:val="center"/>
+              <w:textAlignment w:val="baseline"/>
+              <w:rPr>
+                <w:rFonts w:asciiTheme="majorBidi" w:eastAsiaTheme="minorHAnsi" w:hAnsiTheme="majorBidi" w:cstheme="majorBidi"/>
+                <w:b/>
+                <w:bCs/>
+                <w:sz w:val="24"/>
+                <w:szCs w:val="24"/>
+              </w:rPr>
+            </w:pPr>
+            <w:r>
+              <w:rPr>
+                <w:rFonts w:asciiTheme="majorBidi" w:eastAsiaTheme="minorHAnsi" w:hAnsiTheme="majorBidi" w:cstheme="majorBidi"/>
+                <w:b/>
+                <w:bCs/>
+                <w:sz w:val="24"/>
+                <w:szCs w:val="24"/>
+              </w:rPr>
+              <w:t>MSE</w:t>
+            </w:r>
+          </w:p>
+        </w:tc>
+        <w:tc>
+          <w:tcPr>
+            <w:tcW w:w="1870" w:type="dxa"/>
+          </w:tcPr>
+          <w:p>
+            <w:pPr>
+              <w:pStyle w:val="HTMLPreformatted"/>
+              <w:wordWrap w:val="0"/>
+              <w:jc w:val="center"/>
+              <w:textAlignment w:val="baseline"/>
+              <w:rPr>
+                <w:rFonts w:asciiTheme="majorBidi" w:eastAsiaTheme="minorHAnsi" w:hAnsiTheme="majorBidi" w:cstheme="majorBidi"/>
+                <w:b/>
+                <w:bCs/>
+                <w:sz w:val="24"/>
+                <w:szCs w:val="24"/>
+              </w:rPr>
+            </w:pPr>
+            <w:proofErr w:type="spellStart"/>
+            <w:r>
+              <w:rPr>
+                <w:rFonts w:asciiTheme="majorBidi" w:eastAsiaTheme="minorHAnsi" w:hAnsiTheme="majorBidi" w:cstheme="majorBidi"/>
+                <w:b/>
+                <w:bCs/>
+                <w:sz w:val="24"/>
+                <w:szCs w:val="24"/>
+              </w:rPr>
+              <w:t>Coeff</w:t>
+            </w:r>
+            <w:proofErr w:type="spellEnd"/>
+            <w:r>
+              <w:rPr>
+                <w:rFonts w:asciiTheme="majorBidi" w:eastAsiaTheme="minorHAnsi" w:hAnsiTheme="majorBidi" w:cstheme="majorBidi"/>
+                <w:b/>
+                <w:bCs/>
+                <w:sz w:val="24"/>
+                <w:szCs w:val="24"/>
+              </w:rPr>
+              <w:t xml:space="preserve"> of Deter</w:t>
+            </w:r>
+          </w:p>
+        </w:tc>
+        <w:tc>
+          <w:tcPr>
+            <w:tcW w:w="1870" w:type="dxa"/>
+          </w:tcPr>
+          <w:p>
+            <w:pPr>
+              <w:pStyle w:val="HTMLPreformatted"/>
+              <w:wordWrap w:val="0"/>
+              <w:jc w:val="center"/>
+              <w:textAlignment w:val="baseline"/>
+              <w:rPr>
+                <w:rFonts w:asciiTheme="majorBidi" w:eastAsiaTheme="minorHAnsi" w:hAnsiTheme="majorBidi" w:cstheme="majorBidi"/>
+                <w:b/>
+                <w:bCs/>
+                <w:sz w:val="24"/>
+                <w:szCs w:val="24"/>
+              </w:rPr>
+            </w:pPr>
+            <w:r>
+              <w:rPr>
+                <w:rFonts w:asciiTheme="majorBidi" w:eastAsiaTheme="minorHAnsi" w:hAnsiTheme="majorBidi" w:cstheme="majorBidi"/>
+                <w:b/>
+                <w:bCs/>
+                <w:sz w:val="24"/>
+                <w:szCs w:val="24"/>
+              </w:rPr>
+              <w:t>MAE</w:t>
+            </w:r>
+          </w:p>
+        </w:tc>
+      </w:tr>
+      <w:tr>
+        <w:tc>
+          <w:tcPr>
+            <w:tcW w:w="1975" w:type="dxa"/>
+          </w:tcPr>
+          <w:p>
+            <w:pPr>
+              <w:pStyle w:val="HTMLPreformatted"/>
+              <w:wordWrap w:val="0"/>
+              <w:textAlignment w:val="baseline"/>
+              <w:rPr>
+                <w:rFonts w:asciiTheme="majorBidi" w:eastAsiaTheme="minorHAnsi" w:hAnsiTheme="majorBidi" w:cstheme="majorBidi"/>
+                <w:sz w:val="24"/>
+                <w:szCs w:val="24"/>
+              </w:rPr>
+            </w:pPr>
+            <w:r>
+              <w:rPr>
+                <w:rFonts w:asciiTheme="majorBidi" w:eastAsiaTheme="minorHAnsi" w:hAnsiTheme="majorBidi" w:cstheme="majorBidi"/>
+                <w:sz w:val="24"/>
+                <w:szCs w:val="24"/>
+              </w:rPr>
+              <w:t>Linear Regression</w:t>
+            </w:r>
+          </w:p>
+        </w:tc>
+        <w:tc>
+          <w:tcPr>
+            <w:tcW w:w="2160" w:type="dxa"/>
+          </w:tcPr>
+          <w:p>
+            <w:pPr>
+              <w:pStyle w:val="HTMLPreformatted"/>
+              <w:wordWrap w:val="0"/>
+              <w:textAlignment w:val="baseline"/>
+              <w:rPr>
+                <w:rFonts w:asciiTheme="majorBidi" w:eastAsiaTheme="minorHAnsi" w:hAnsiTheme="majorBidi" w:cstheme="majorBidi"/>
+                <w:sz w:val="24"/>
+                <w:szCs w:val="24"/>
+              </w:rPr>
+            </w:pPr>
+          </w:p>
+        </w:tc>
+        <w:tc>
+          <w:tcPr>
+            <w:tcW w:w="1475" w:type="dxa"/>
+          </w:tcPr>
+          <w:p>
+            <w:pPr>
+              <w:pStyle w:val="HTMLPreformatted"/>
+              <w:wordWrap w:val="0"/>
+              <w:jc w:val="center"/>
+              <w:textAlignment w:val="baseline"/>
+              <w:rPr>
+                <w:rFonts w:asciiTheme="majorBidi" w:eastAsiaTheme="minorHAnsi" w:hAnsiTheme="majorBidi" w:cstheme="majorBidi"/>
+                <w:sz w:val="24"/>
+                <w:szCs w:val="24"/>
+              </w:rPr>
+            </w:pPr>
+            <w:r>
+              <w:rPr>
+                <w:rFonts w:asciiTheme="majorBidi" w:eastAsiaTheme="minorHAnsi" w:hAnsiTheme="majorBidi" w:cstheme="majorBidi"/>
+                <w:sz w:val="24"/>
+                <w:szCs w:val="24"/>
+              </w:rPr>
+              <w:t>275</w:t>
+            </w:r>
+          </w:p>
+        </w:tc>
+        <w:tc>
+          <w:tcPr>
+            <w:tcW w:w="1870" w:type="dxa"/>
+          </w:tcPr>
+          <w:p>
+            <w:pPr>
+              <w:pStyle w:val="HTMLPreformatted"/>
+              <w:wordWrap w:val="0"/>
+              <w:jc w:val="center"/>
+              <w:textAlignment w:val="baseline"/>
+              <w:rPr>
+                <w:rFonts w:asciiTheme="majorBidi" w:eastAsiaTheme="minorHAnsi" w:hAnsiTheme="majorBidi" w:cstheme="majorBidi"/>
+                <w:sz w:val="24"/>
+                <w:szCs w:val="24"/>
+              </w:rPr>
+            </w:pPr>
+            <w:r>
+              <w:rPr>
+                <w:rFonts w:asciiTheme="majorBidi" w:eastAsiaTheme="minorHAnsi" w:hAnsiTheme="majorBidi" w:cstheme="majorBidi"/>
+                <w:sz w:val="24"/>
+                <w:szCs w:val="24"/>
+              </w:rPr>
+              <w:t>-1.180</w:t>
+            </w:r>
+          </w:p>
+        </w:tc>
+        <w:tc>
+          <w:tcPr>
+            <w:tcW w:w="1870" w:type="dxa"/>
+          </w:tcPr>
+          <w:p>
+            <w:pPr>
+              <w:pStyle w:val="HTMLPreformatted"/>
+              <w:wordWrap w:val="0"/>
+              <w:jc w:val="center"/>
+              <w:textAlignment w:val="baseline"/>
+              <w:rPr>
+                <w:rFonts w:asciiTheme="majorBidi" w:eastAsiaTheme="minorHAnsi" w:hAnsiTheme="majorBidi" w:cstheme="majorBidi"/>
+                <w:sz w:val="24"/>
+                <w:szCs w:val="24"/>
+              </w:rPr>
+            </w:pPr>
+            <w:r>
+              <w:rPr>
+                <w:rFonts w:asciiTheme="majorBidi" w:eastAsiaTheme="minorHAnsi" w:hAnsiTheme="majorBidi" w:cstheme="majorBidi"/>
+                <w:sz w:val="24"/>
+                <w:szCs w:val="24"/>
+              </w:rPr>
+              <w:t>12.77</w:t>
+            </w:r>
+          </w:p>
+        </w:tc>
+      </w:tr>
+      <w:tr>
+        <w:tc>
+          <w:tcPr>
+            <w:tcW w:w="1975" w:type="dxa"/>
+          </w:tcPr>
+          <w:p>
+            <w:pPr>
+              <w:pStyle w:val="HTMLPreformatted"/>
+              <w:wordWrap w:val="0"/>
+              <w:textAlignment w:val="baseline"/>
+              <w:rPr>
+                <w:rFonts w:asciiTheme="majorBidi" w:eastAsiaTheme="minorHAnsi" w:hAnsiTheme="majorBidi" w:cstheme="majorBidi"/>
+                <w:sz w:val="24"/>
+                <w:szCs w:val="24"/>
+              </w:rPr>
+            </w:pPr>
+            <w:r>
+              <w:rPr>
+                <w:rFonts w:asciiTheme="majorBidi" w:eastAsiaTheme="minorHAnsi" w:hAnsiTheme="majorBidi" w:cstheme="majorBidi"/>
+                <w:sz w:val="24"/>
+                <w:szCs w:val="24"/>
+              </w:rPr>
+              <w:t>SVR</w:t>
+            </w:r>
+          </w:p>
+        </w:tc>
+        <w:tc>
+          <w:tcPr>
+            <w:tcW w:w="2160" w:type="dxa"/>
+          </w:tcPr>
+          <w:p>
+            <w:pPr>
+              <w:pStyle w:val="HTMLPreformatted"/>
+              <w:wordWrap w:val="0"/>
+              <w:jc w:val="center"/>
+              <w:textAlignment w:val="baseline"/>
+              <w:rPr>
+                <w:rFonts w:asciiTheme="majorBidi" w:eastAsiaTheme="minorHAnsi" w:hAnsiTheme="majorBidi" w:cstheme="majorBidi"/>
+                <w:sz w:val="24"/>
+                <w:szCs w:val="24"/>
+              </w:rPr>
+            </w:pPr>
+            <w:r>
+              <w:rPr>
+                <w:rFonts w:asciiTheme="majorBidi" w:eastAsiaTheme="minorHAnsi" w:hAnsiTheme="majorBidi" w:cstheme="majorBidi"/>
+                <w:sz w:val="24"/>
+                <w:szCs w:val="24"/>
+              </w:rPr>
+              <w:t>C = 1, epsilon = 0.2</w:t>
+            </w:r>
+          </w:p>
+        </w:tc>
+        <w:tc>
+          <w:tcPr>
+            <w:tcW w:w="1475" w:type="dxa"/>
+          </w:tcPr>
+          <w:p>
+            <w:pPr>
+              <w:pStyle w:val="HTMLPreformatted"/>
+              <w:wordWrap w:val="0"/>
+              <w:jc w:val="center"/>
+              <w:textAlignment w:val="baseline"/>
+              <w:rPr>
+                <w:rFonts w:asciiTheme="majorBidi" w:eastAsiaTheme="minorHAnsi" w:hAnsiTheme="majorBidi" w:cstheme="majorBidi"/>
+                <w:sz w:val="24"/>
+                <w:szCs w:val="24"/>
+              </w:rPr>
+            </w:pPr>
+            <w:r>
+              <w:rPr>
+                <w:rFonts w:asciiTheme="majorBidi" w:eastAsiaTheme="minorHAnsi" w:hAnsiTheme="majorBidi" w:cstheme="majorBidi"/>
+                <w:sz w:val="24"/>
+                <w:szCs w:val="24"/>
+              </w:rPr>
+              <w:t>96.53</w:t>
+            </w:r>
+          </w:p>
+        </w:tc>
+        <w:tc>
+          <w:tcPr>
+            <w:tcW w:w="1870" w:type="dxa"/>
+          </w:tcPr>
+          <w:p>
+            <w:pPr>
+              <w:pStyle w:val="HTMLPreformatted"/>
+              <w:wordWrap w:val="0"/>
+              <w:jc w:val="center"/>
+              <w:textAlignment w:val="baseline"/>
+              <w:rPr>
+                <w:rFonts w:asciiTheme="majorBidi" w:eastAsiaTheme="minorHAnsi" w:hAnsiTheme="majorBidi" w:cstheme="majorBidi"/>
+                <w:sz w:val="24"/>
+                <w:szCs w:val="24"/>
+              </w:rPr>
+            </w:pPr>
+            <w:r>
+              <w:rPr>
+                <w:rFonts w:asciiTheme="majorBidi" w:eastAsiaTheme="minorHAnsi" w:hAnsiTheme="majorBidi" w:cstheme="majorBidi"/>
+                <w:sz w:val="24"/>
+                <w:szCs w:val="24"/>
+              </w:rPr>
+              <w:t>0.02</w:t>
+            </w:r>
+          </w:p>
+        </w:tc>
+        <w:tc>
+          <w:tcPr>
+            <w:tcW w:w="1870" w:type="dxa"/>
+          </w:tcPr>
+          <w:p>
+            <w:pPr>
+              <w:pStyle w:val="HTMLPreformatted"/>
+              <w:wordWrap w:val="0"/>
+              <w:jc w:val="center"/>
+              <w:textAlignment w:val="baseline"/>
+              <w:rPr>
+                <w:rFonts w:asciiTheme="majorBidi" w:eastAsiaTheme="minorHAnsi" w:hAnsiTheme="majorBidi" w:cstheme="majorBidi"/>
+                <w:sz w:val="24"/>
+                <w:szCs w:val="24"/>
+              </w:rPr>
+            </w:pPr>
+            <w:r>
+              <w:rPr>
+                <w:rFonts w:asciiTheme="majorBidi" w:eastAsiaTheme="minorHAnsi" w:hAnsiTheme="majorBidi" w:cstheme="majorBidi"/>
+                <w:sz w:val="24"/>
+                <w:szCs w:val="24"/>
+              </w:rPr>
+              <w:t>7.78</w:t>
+            </w:r>
+          </w:p>
+        </w:tc>
+      </w:tr>
+      <w:tr>
+        <w:tc>
+          <w:tcPr>
+            <w:tcW w:w="1975" w:type="dxa"/>
+          </w:tcPr>
+          <w:p>
+            <w:pPr>
+              <w:pStyle w:val="HTMLPreformatted"/>
+              <w:wordWrap w:val="0"/>
+              <w:textAlignment w:val="baseline"/>
+              <w:rPr>
+                <w:rFonts w:asciiTheme="majorBidi" w:eastAsiaTheme="minorHAnsi" w:hAnsiTheme="majorBidi" w:cstheme="majorBidi"/>
+                <w:sz w:val="24"/>
+                <w:szCs w:val="24"/>
+              </w:rPr>
+            </w:pPr>
+            <w:r>
+              <w:rPr>
+                <w:rFonts w:asciiTheme="majorBidi" w:eastAsiaTheme="minorHAnsi" w:hAnsiTheme="majorBidi" w:cstheme="majorBidi"/>
+                <w:sz w:val="24"/>
+                <w:szCs w:val="24"/>
+              </w:rPr>
+              <w:t>Random Forest</w:t>
+            </w:r>
+          </w:p>
+        </w:tc>
+        <w:tc>
+          <w:tcPr>
+            <w:tcW w:w="2160" w:type="dxa"/>
+          </w:tcPr>
+          <w:p>
+            <w:pPr>
+              <w:pStyle w:val="HTMLPreformatted"/>
+              <w:wordWrap w:val="0"/>
+              <w:jc w:val="center"/>
+              <w:textAlignment w:val="baseline"/>
+              <w:rPr>
+                <w:rFonts w:asciiTheme="majorBidi" w:eastAsiaTheme="minorHAnsi" w:hAnsiTheme="majorBidi" w:cstheme="majorBidi"/>
+                <w:sz w:val="24"/>
+                <w:szCs w:val="24"/>
+              </w:rPr>
+            </w:pPr>
+            <w:proofErr w:type="spellStart"/>
+            <w:r>
+              <w:rPr>
+                <w:rFonts w:asciiTheme="majorBidi" w:eastAsiaTheme="minorHAnsi" w:hAnsiTheme="majorBidi" w:cstheme="majorBidi"/>
+                <w:sz w:val="24"/>
+                <w:szCs w:val="24"/>
+              </w:rPr>
+              <w:t>nestimators</w:t>
+            </w:r>
+            <w:proofErr w:type="spellEnd"/>
+            <w:r>
+              <w:rPr>
+                <w:rFonts w:asciiTheme="majorBidi" w:eastAsiaTheme="minorHAnsi" w:hAnsiTheme="majorBidi" w:cstheme="majorBidi"/>
+                <w:sz w:val="24"/>
+                <w:szCs w:val="24"/>
+              </w:rPr>
+              <w:t xml:space="preserve"> = 100</w:t>
+            </w:r>
+          </w:p>
+        </w:tc>
+        <w:tc>
+          <w:tcPr>
+            <w:tcW w:w="1475" w:type="dxa"/>
+          </w:tcPr>
+          <w:p>
+            <w:pPr>
+              <w:pStyle w:val="HTMLPreformatted"/>
+              <w:wordWrap w:val="0"/>
+              <w:jc w:val="center"/>
+              <w:textAlignment w:val="baseline"/>
+              <w:rPr>
+                <w:rFonts w:asciiTheme="majorBidi" w:eastAsiaTheme="minorHAnsi" w:hAnsiTheme="majorBidi" w:cstheme="majorBidi"/>
+                <w:sz w:val="24"/>
+                <w:szCs w:val="24"/>
+              </w:rPr>
+            </w:pPr>
+            <w:r>
+              <w:rPr>
+                <w:rFonts w:asciiTheme="majorBidi" w:eastAsiaTheme="minorHAnsi" w:hAnsiTheme="majorBidi" w:cstheme="majorBidi"/>
+                <w:sz w:val="24"/>
+                <w:szCs w:val="24"/>
+              </w:rPr>
+              <w:t>79.73</w:t>
+            </w:r>
+          </w:p>
+        </w:tc>
+        <w:tc>
+          <w:tcPr>
+            <w:tcW w:w="1870" w:type="dxa"/>
+          </w:tcPr>
+          <w:p>
+            <w:pPr>
+              <w:pStyle w:val="HTMLPreformatted"/>
+              <w:wordWrap w:val="0"/>
+              <w:jc w:val="center"/>
+              <w:textAlignment w:val="baseline"/>
+              <w:rPr>
+                <w:rFonts w:asciiTheme="majorBidi" w:eastAsiaTheme="minorHAnsi" w:hAnsiTheme="majorBidi" w:cstheme="majorBidi"/>
+                <w:sz w:val="24"/>
+                <w:szCs w:val="24"/>
+              </w:rPr>
+            </w:pPr>
+            <w:r>
+              <w:rPr>
+                <w:rFonts w:asciiTheme="majorBidi" w:eastAsiaTheme="minorHAnsi" w:hAnsiTheme="majorBidi" w:cstheme="majorBidi"/>
+                <w:sz w:val="24"/>
+                <w:szCs w:val="24"/>
+              </w:rPr>
+              <w:t>0.19</w:t>
+            </w:r>
+          </w:p>
+        </w:tc>
+        <w:tc>
+          <w:tcPr>
+            <w:tcW w:w="1870" w:type="dxa"/>
+          </w:tcPr>
+          <w:p>
+            <w:pPr>
+              <w:pStyle w:val="HTMLPreformatted"/>
+              <w:wordWrap w:val="0"/>
+              <w:jc w:val="center"/>
+              <w:textAlignment w:val="baseline"/>
+              <w:rPr>
+                <w:rFonts w:asciiTheme="majorBidi" w:eastAsiaTheme="minorHAnsi" w:hAnsiTheme="majorBidi" w:cstheme="majorBidi"/>
+                <w:sz w:val="24"/>
+                <w:szCs w:val="24"/>
+              </w:rPr>
+            </w:pPr>
+            <w:r>
+              <w:rPr>
+                <w:rFonts w:asciiTheme="majorBidi" w:eastAsiaTheme="minorHAnsi" w:hAnsiTheme="majorBidi" w:cstheme="majorBidi"/>
+                <w:sz w:val="24"/>
+                <w:szCs w:val="24"/>
+              </w:rPr>
+              <w:t>6.94</w:t>
+            </w:r>
+          </w:p>
+        </w:tc>
+      </w:tr>
+      <w:tr>
+        <w:tc>
+          <w:tcPr>
+            <w:tcW w:w="1975" w:type="dxa"/>
+          </w:tcPr>
+          <w:p>
+            <w:pPr>
+              <w:pStyle w:val="HTMLPreformatted"/>
+              <w:wordWrap w:val="0"/>
+              <w:textAlignment w:val="baseline"/>
+              <w:rPr>
+                <w:rFonts w:asciiTheme="majorBidi" w:eastAsiaTheme="minorHAnsi" w:hAnsiTheme="majorBidi" w:cstheme="majorBidi"/>
+                <w:sz w:val="24"/>
+                <w:szCs w:val="24"/>
+              </w:rPr>
+            </w:pPr>
+            <w:r>
+              <w:rPr>
+                <w:rFonts w:asciiTheme="majorBidi" w:eastAsiaTheme="minorHAnsi" w:hAnsiTheme="majorBidi" w:cstheme="majorBidi"/>
+                <w:sz w:val="24"/>
+                <w:szCs w:val="24"/>
+              </w:rPr>
+              <w:t>LGB</w:t>
+            </w:r>
+          </w:p>
+        </w:tc>
+        <w:tc>
+          <w:tcPr>
+            <w:tcW w:w="2160" w:type="dxa"/>
+          </w:tcPr>
+          <w:p>
+            <w:pPr>
+              <w:pStyle w:val="HTMLPreformatted"/>
+              <w:wordWrap w:val="0"/>
+              <w:jc w:val="center"/>
+              <w:textAlignment w:val="baseline"/>
+              <w:rPr>
+                <w:rFonts w:asciiTheme="majorBidi" w:eastAsiaTheme="minorHAnsi" w:hAnsiTheme="majorBidi" w:cstheme="majorBidi"/>
+                <w:b/>
+                <w:bCs/>
+                <w:sz w:val="24"/>
+                <w:szCs w:val="24"/>
+              </w:rPr>
+            </w:pPr>
+            <w:proofErr w:type="spellStart"/>
+            <w:r>
+              <w:rPr>
+                <w:rFonts w:asciiTheme="majorBidi" w:eastAsiaTheme="minorHAnsi" w:hAnsiTheme="majorBidi" w:cstheme="majorBidi"/>
+                <w:sz w:val="24"/>
+                <w:szCs w:val="24"/>
+              </w:rPr>
+              <w:t>Lr</w:t>
+            </w:r>
+            <w:proofErr w:type="spellEnd"/>
+            <w:r>
+              <w:rPr>
+                <w:rFonts w:asciiTheme="majorBidi" w:eastAsiaTheme="minorHAnsi" w:hAnsiTheme="majorBidi" w:cstheme="majorBidi"/>
+                <w:sz w:val="24"/>
+                <w:szCs w:val="24"/>
+              </w:rPr>
+              <w:t>=0.05</w:t>
+            </w:r>
+          </w:p>
+        </w:tc>
+        <w:tc>
+          <w:tcPr>
+            <w:tcW w:w="1475" w:type="dxa"/>
+          </w:tcPr>
+          <w:p>
+            <w:pPr>
+              <w:pStyle w:val="HTMLPreformatted"/>
+              <w:wordWrap w:val="0"/>
+              <w:jc w:val="center"/>
+              <w:textAlignment w:val="baseline"/>
+              <w:rPr>
+                <w:rFonts w:asciiTheme="majorBidi" w:eastAsiaTheme="minorHAnsi" w:hAnsiTheme="majorBidi" w:cstheme="majorBidi"/>
+                <w:sz w:val="24"/>
+                <w:szCs w:val="24"/>
+              </w:rPr>
+            </w:pPr>
+            <w:r>
+              <w:rPr>
+                <w:rFonts w:asciiTheme="majorBidi" w:eastAsiaTheme="minorHAnsi" w:hAnsiTheme="majorBidi" w:cstheme="majorBidi"/>
+                <w:sz w:val="24"/>
+                <w:szCs w:val="24"/>
+              </w:rPr>
+              <w:t>84.23</w:t>
+            </w:r>
+          </w:p>
+        </w:tc>
+        <w:tc>
+          <w:tcPr>
+            <w:tcW w:w="1870" w:type="dxa"/>
+          </w:tcPr>
+          <w:p>
+            <w:pPr>
+              <w:pStyle w:val="HTMLPreformatted"/>
+              <w:wordWrap w:val="0"/>
+              <w:jc w:val="center"/>
+              <w:textAlignment w:val="baseline"/>
+              <w:rPr>
+                <w:rFonts w:asciiTheme="majorBidi" w:eastAsiaTheme="minorHAnsi" w:hAnsiTheme="majorBidi" w:cstheme="majorBidi"/>
+                <w:sz w:val="24"/>
+                <w:szCs w:val="24"/>
+              </w:rPr>
+            </w:pPr>
+            <w:r>
+              <w:rPr>
+                <w:rFonts w:asciiTheme="majorBidi" w:eastAsiaTheme="minorHAnsi" w:hAnsiTheme="majorBidi" w:cstheme="majorBidi"/>
+                <w:sz w:val="24"/>
+                <w:szCs w:val="24"/>
+              </w:rPr>
+              <w:t>0.14</w:t>
+            </w:r>
+          </w:p>
+        </w:tc>
+        <w:tc>
+          <w:tcPr>
+            <w:tcW w:w="1870" w:type="dxa"/>
+          </w:tcPr>
+          <w:p>
+            <w:pPr>
+              <w:pStyle w:val="HTMLPreformatted"/>
+              <w:wordWrap w:val="0"/>
+              <w:jc w:val="center"/>
+              <w:textAlignment w:val="baseline"/>
+              <w:rPr>
+                <w:rFonts w:asciiTheme="majorBidi" w:eastAsiaTheme="minorHAnsi" w:hAnsiTheme="majorBidi" w:cstheme="majorBidi"/>
+                <w:sz w:val="24"/>
+                <w:szCs w:val="24"/>
+              </w:rPr>
+            </w:pPr>
+            <w:r>
+              <w:rPr>
+                <w:rFonts w:asciiTheme="majorBidi" w:eastAsiaTheme="minorHAnsi" w:hAnsiTheme="majorBidi" w:cstheme="majorBidi"/>
+                <w:sz w:val="24"/>
+                <w:szCs w:val="24"/>
+              </w:rPr>
+              <w:t>7.40</w:t>
+            </w:r>
+          </w:p>
+        </w:tc>
+      </w:tr>
+    </w:tbl>
+    <w:p>
+      <w:pPr>
+        <w:pStyle w:val="HTMLPreformatted"/>
+        <w:shd w:val="clear" w:color="auto" w:fill="FFFFFF"/>
+        <w:wordWrap w:val="0"/>
+        <w:textAlignment w:val="baseline"/>
+        <w:rPr>
+          <w:rFonts w:asciiTheme="majorBidi" w:eastAsiaTheme="minorHAnsi" w:hAnsiTheme="majorBidi" w:cstheme="majorBidi"/>
+          <w:sz w:val="24"/>
+          <w:szCs w:val="24"/>
+        </w:rPr>
+      </w:pPr>
+    </w:p>
+    <w:p>
+      <w:pPr>
+        <w:pStyle w:val="HTMLPreformatted"/>
+        <w:shd w:val="clear" w:color="auto" w:fill="FFFFFF"/>
+        <w:wordWrap w:val="0"/>
+        <w:textAlignment w:val="baseline"/>
+        <w:rPr>
+          <w:rFonts w:asciiTheme="majorBidi" w:eastAsiaTheme="minorHAnsi" w:hAnsiTheme="majorBidi" w:cstheme="majorBidi"/>
+          <w:b/>
+          <w:bCs/>
+          <w:sz w:val="36"/>
+          <w:szCs w:val="36"/>
+        </w:rPr>
+      </w:pPr>
+      <w:r>
+        <w:rPr>
+          <w:rFonts w:asciiTheme="majorBidi" w:eastAsiaTheme="minorHAnsi" w:hAnsiTheme="majorBidi" w:cstheme="majorBidi"/>
+          <w:b/>
+          <w:bCs/>
+          <w:sz w:val="36"/>
+          <w:szCs w:val="36"/>
+        </w:rPr>
+        <w:t>Perfusion Index</w:t>
+      </w:r>
+    </w:p>
+    <w:p>
+      <w:pPr>
+        <w:pStyle w:val="HTMLPreformatted"/>
+        <w:shd w:val="clear" w:color="auto" w:fill="FFFFFF"/>
+        <w:wordWrap w:val="0"/>
+        <w:textAlignment w:val="baseline"/>
+        <w:rPr>
+          <w:rFonts w:asciiTheme="majorBidi" w:eastAsiaTheme="minorHAnsi" w:hAnsiTheme="majorBidi" w:cstheme="majorBidi"/>
+          <w:b/>
+          <w:bCs/>
+          <w:sz w:val="36"/>
+          <w:szCs w:val="36"/>
+        </w:rPr>
+      </w:pPr>
+    </w:p>
+    <w:tbl>
+      <w:tblPr>
+        <w:tblStyle w:val="TableGrid"/>
+        <w:tblW w:w="0" w:type="auto"/>
+        <w:tblLook w:val="04A0" w:firstRow="1" w:lastRow="0" w:firstColumn="1" w:lastColumn="0" w:noHBand="0" w:noVBand="1"/>
+      </w:tblPr>
+      <w:tblGrid>
+        <w:gridCol w:w="1975"/>
+        <w:gridCol w:w="2160"/>
+        <w:gridCol w:w="1475"/>
+        <w:gridCol w:w="1870"/>
+        <w:gridCol w:w="1870"/>
+      </w:tblGrid>
+      <w:tr>
+        <w:tc>
+          <w:tcPr>
+            <w:tcW w:w="1975" w:type="dxa"/>
+          </w:tcPr>
+          <w:p>
+            <w:pPr>
+              <w:pStyle w:val="HTMLPreformatted"/>
+              <w:wordWrap w:val="0"/>
+              <w:jc w:val="center"/>
+              <w:textAlignment w:val="baseline"/>
+              <w:rPr>
+                <w:rFonts w:asciiTheme="majorBidi" w:eastAsiaTheme="minorHAnsi" w:hAnsiTheme="majorBidi" w:cstheme="majorBidi"/>
+                <w:b/>
+                <w:bCs/>
+                <w:sz w:val="24"/>
+                <w:szCs w:val="24"/>
+              </w:rPr>
+            </w:pPr>
+            <w:r>
+              <w:rPr>
+                <w:rFonts w:asciiTheme="majorBidi" w:eastAsiaTheme="minorHAnsi" w:hAnsiTheme="majorBidi" w:cstheme="majorBidi"/>
+                <w:b/>
+                <w:bCs/>
+                <w:sz w:val="24"/>
+                <w:szCs w:val="24"/>
+              </w:rPr>
+              <w:t>Algorithm</w:t>
+            </w:r>
+          </w:p>
+        </w:tc>
+        <w:tc>
+          <w:tcPr>
+            <w:tcW w:w="2160" w:type="dxa"/>
+          </w:tcPr>
+          <w:p>
+            <w:pPr>
+              <w:pStyle w:val="HTMLPreformatted"/>
+              <w:wordWrap w:val="0"/>
+              <w:jc w:val="center"/>
+              <w:textAlignment w:val="baseline"/>
+              <w:rPr>
+                <w:rFonts w:asciiTheme="majorBidi" w:eastAsiaTheme="minorHAnsi" w:hAnsiTheme="majorBidi" w:cstheme="majorBidi"/>
+                <w:b/>
+                <w:bCs/>
+                <w:sz w:val="24"/>
+                <w:szCs w:val="24"/>
+              </w:rPr>
+            </w:pPr>
+            <w:proofErr w:type="spellStart"/>
+            <w:r>
+              <w:rPr>
+                <w:rFonts w:asciiTheme="majorBidi" w:eastAsiaTheme="minorHAnsi" w:hAnsiTheme="majorBidi" w:cstheme="majorBidi"/>
+                <w:b/>
+                <w:bCs/>
+                <w:sz w:val="24"/>
+                <w:szCs w:val="24"/>
+              </w:rPr>
+              <w:t>Hyperparam</w:t>
+            </w:r>
+            <w:proofErr w:type="spellEnd"/>
+          </w:p>
+        </w:tc>
+        <w:tc>
+          <w:tcPr>
+            <w:tcW w:w="1475" w:type="dxa"/>
+          </w:tcPr>
+          <w:p>
+            <w:pPr>
+              <w:pStyle w:val="HTMLPreformatted"/>
+              <w:wordWrap w:val="0"/>
+              <w:jc w:val="center"/>
+              <w:textAlignment w:val="baseline"/>
+              <w:rPr>
+                <w:rFonts w:asciiTheme="majorBidi" w:eastAsiaTheme="minorHAnsi" w:hAnsiTheme="majorBidi" w:cstheme="majorBidi"/>
+                <w:b/>
+                <w:bCs/>
+                <w:sz w:val="24"/>
+                <w:szCs w:val="24"/>
+              </w:rPr>
+            </w:pPr>
+            <w:r>
+              <w:rPr>
+                <w:rFonts w:asciiTheme="majorBidi" w:eastAsiaTheme="minorHAnsi" w:hAnsiTheme="majorBidi" w:cstheme="majorBidi"/>
+                <w:b/>
+                <w:bCs/>
+                <w:sz w:val="24"/>
+                <w:szCs w:val="24"/>
+              </w:rPr>
+              <w:t>MSE</w:t>
+            </w:r>
+          </w:p>
+        </w:tc>
+        <w:tc>
+          <w:tcPr>
+            <w:tcW w:w="1870" w:type="dxa"/>
+          </w:tcPr>
+          <w:p>
+            <w:pPr>
+              <w:pStyle w:val="HTMLPreformatted"/>
+              <w:wordWrap w:val="0"/>
+              <w:jc w:val="center"/>
+              <w:textAlignment w:val="baseline"/>
+              <w:rPr>
+                <w:rFonts w:asciiTheme="majorBidi" w:eastAsiaTheme="minorHAnsi" w:hAnsiTheme="majorBidi" w:cstheme="majorBidi"/>
+                <w:b/>
+                <w:bCs/>
+                <w:sz w:val="24"/>
+                <w:szCs w:val="24"/>
+              </w:rPr>
+            </w:pPr>
+            <w:proofErr w:type="spellStart"/>
+            <w:r>
+              <w:rPr>
+                <w:rFonts w:asciiTheme="majorBidi" w:eastAsiaTheme="minorHAnsi" w:hAnsiTheme="majorBidi" w:cstheme="majorBidi"/>
+                <w:b/>
+                <w:bCs/>
+                <w:sz w:val="24"/>
+                <w:szCs w:val="24"/>
+              </w:rPr>
+              <w:t>Coeff</w:t>
+            </w:r>
+            <w:proofErr w:type="spellEnd"/>
+            <w:r>
+              <w:rPr>
+                <w:rFonts w:asciiTheme="majorBidi" w:eastAsiaTheme="minorHAnsi" w:hAnsiTheme="majorBidi" w:cstheme="majorBidi"/>
+                <w:b/>
+                <w:bCs/>
+                <w:sz w:val="24"/>
+                <w:szCs w:val="24"/>
+              </w:rPr>
+              <w:t xml:space="preserve"> of Deter</w:t>
+            </w:r>
+          </w:p>
+        </w:tc>
+        <w:tc>
+          <w:tcPr>
+            <w:tcW w:w="1870" w:type="dxa"/>
+          </w:tcPr>
+          <w:p>
+            <w:pPr>
+              <w:pStyle w:val="HTMLPreformatted"/>
+              <w:wordWrap w:val="0"/>
+              <w:jc w:val="center"/>
+              <w:textAlignment w:val="baseline"/>
+              <w:rPr>
+                <w:rFonts w:asciiTheme="majorBidi" w:eastAsiaTheme="minorHAnsi" w:hAnsiTheme="majorBidi" w:cstheme="majorBidi"/>
+                <w:b/>
+                <w:bCs/>
+                <w:sz w:val="24"/>
+                <w:szCs w:val="24"/>
+              </w:rPr>
+            </w:pPr>
+            <w:r>
+              <w:rPr>
+                <w:rFonts w:asciiTheme="majorBidi" w:eastAsiaTheme="minorHAnsi" w:hAnsiTheme="majorBidi" w:cstheme="majorBidi"/>
+                <w:b/>
+                <w:bCs/>
+                <w:sz w:val="24"/>
+                <w:szCs w:val="24"/>
+              </w:rPr>
+              <w:t>MAE</w:t>
+            </w:r>
+          </w:p>
+        </w:tc>
+      </w:tr>
+      <w:tr>
+        <w:tc>
+          <w:tcPr>
+            <w:tcW w:w="1975" w:type="dxa"/>
+          </w:tcPr>
+          <w:p>
+            <w:pPr>
+              <w:pStyle w:val="HTMLPreformatted"/>
+              <w:wordWrap w:val="0"/>
+              <w:textAlignment w:val="baseline"/>
+              <w:rPr>
+                <w:rFonts w:asciiTheme="majorBidi" w:eastAsiaTheme="minorHAnsi" w:hAnsiTheme="majorBidi" w:cstheme="majorBidi"/>
+                <w:sz w:val="24"/>
+                <w:szCs w:val="24"/>
+              </w:rPr>
+            </w:pPr>
+            <w:r>
+              <w:rPr>
+                <w:rFonts w:asciiTheme="majorBidi" w:eastAsiaTheme="minorHAnsi" w:hAnsiTheme="majorBidi" w:cstheme="majorBidi"/>
+                <w:sz w:val="24"/>
+                <w:szCs w:val="24"/>
+              </w:rPr>
+              <w:t>Linear Regression</w:t>
+            </w:r>
+          </w:p>
+        </w:tc>
+        <w:tc>
+          <w:tcPr>
+            <w:tcW w:w="2160" w:type="dxa"/>
+          </w:tcPr>
+          <w:p>
+            <w:pPr>
+              <w:pStyle w:val="HTMLPreformatted"/>
+              <w:wordWrap w:val="0"/>
+              <w:textAlignment w:val="baseline"/>
+              <w:rPr>
+                <w:rFonts w:asciiTheme="majorBidi" w:eastAsiaTheme="minorHAnsi" w:hAnsiTheme="majorBidi" w:cstheme="majorBidi"/>
+                <w:sz w:val="24"/>
+                <w:szCs w:val="24"/>
+              </w:rPr>
+            </w:pPr>
+          </w:p>
+        </w:tc>
+        <w:tc>
+          <w:tcPr>
+            <w:tcW w:w="1475" w:type="dxa"/>
+          </w:tcPr>
+          <w:p>
+            <w:pPr>
+              <w:pStyle w:val="HTMLPreformatted"/>
+              <w:wordWrap w:val="0"/>
+              <w:jc w:val="center"/>
+              <w:textAlignment w:val="baseline"/>
+              <w:rPr>
+                <w:rFonts w:asciiTheme="majorBidi" w:eastAsiaTheme="minorHAnsi" w:hAnsiTheme="majorBidi" w:cstheme="majorBidi"/>
+                <w:sz w:val="24"/>
+                <w:szCs w:val="24"/>
+              </w:rPr>
+            </w:pPr>
+            <w:r>
+              <w:rPr>
+                <w:rFonts w:asciiTheme="majorBidi" w:eastAsiaTheme="minorHAnsi" w:hAnsiTheme="majorBidi" w:cstheme="majorBidi"/>
+                <w:sz w:val="24"/>
+                <w:szCs w:val="24"/>
+              </w:rPr>
+              <w:t>275</w:t>
+            </w:r>
+          </w:p>
+        </w:tc>
+        <w:tc>
+          <w:tcPr>
+            <w:tcW w:w="1870" w:type="dxa"/>
+          </w:tcPr>
+          <w:p>
+            <w:pPr>
+              <w:pStyle w:val="HTMLPreformatted"/>
+              <w:wordWrap w:val="0"/>
+              <w:jc w:val="center"/>
+              <w:textAlignment w:val="baseline"/>
+              <w:rPr>
+                <w:rFonts w:asciiTheme="majorBidi" w:eastAsiaTheme="minorHAnsi" w:hAnsiTheme="majorBidi" w:cstheme="majorBidi"/>
+                <w:sz w:val="24"/>
+                <w:szCs w:val="24"/>
+              </w:rPr>
+            </w:pPr>
+            <w:r>
+              <w:rPr>
+                <w:rFonts w:asciiTheme="majorBidi" w:eastAsiaTheme="minorHAnsi" w:hAnsiTheme="majorBidi" w:cstheme="majorBidi"/>
+                <w:sz w:val="24"/>
+                <w:szCs w:val="24"/>
+              </w:rPr>
+              <w:t>-1.180</w:t>
+            </w:r>
+          </w:p>
+        </w:tc>
+        <w:tc>
+          <w:tcPr>
+            <w:tcW w:w="1870" w:type="dxa"/>
+          </w:tcPr>
+          <w:p>
+            <w:pPr>
+              <w:pStyle w:val="HTMLPreformatted"/>
+              <w:wordWrap w:val="0"/>
+              <w:jc w:val="center"/>
+              <w:textAlignment w:val="baseline"/>
+              <w:rPr>
+                <w:rFonts w:asciiTheme="majorBidi" w:eastAsiaTheme="minorHAnsi" w:hAnsiTheme="majorBidi" w:cstheme="majorBidi"/>
+                <w:sz w:val="24"/>
+                <w:szCs w:val="24"/>
+              </w:rPr>
+            </w:pPr>
+            <w:r>
+              <w:rPr>
+                <w:rFonts w:asciiTheme="majorBidi" w:eastAsiaTheme="minorHAnsi" w:hAnsiTheme="majorBidi" w:cstheme="majorBidi"/>
+                <w:sz w:val="24"/>
+                <w:szCs w:val="24"/>
+              </w:rPr>
+              <w:t>12.77</w:t>
+            </w:r>
+          </w:p>
+        </w:tc>
+      </w:tr>
+      <w:tr>
+        <w:tc>
+          <w:tcPr>
+            <w:tcW w:w="1975" w:type="dxa"/>
+          </w:tcPr>
+          <w:p>
+            <w:pPr>
+              <w:pStyle w:val="HTMLPreformatted"/>
+              <w:wordWrap w:val="0"/>
+              <w:textAlignment w:val="baseline"/>
+              <w:rPr>
+                <w:rFonts w:asciiTheme="majorBidi" w:eastAsiaTheme="minorHAnsi" w:hAnsiTheme="majorBidi" w:cstheme="majorBidi"/>
+                <w:sz w:val="24"/>
+                <w:szCs w:val="24"/>
+              </w:rPr>
+            </w:pPr>
+            <w:r>
+              <w:rPr>
+                <w:rFonts w:asciiTheme="majorBidi" w:eastAsiaTheme="minorHAnsi" w:hAnsiTheme="majorBidi" w:cstheme="majorBidi"/>
+                <w:sz w:val="24"/>
+                <w:szCs w:val="24"/>
+              </w:rPr>
+              <w:t>SVR</w:t>
+            </w:r>
+          </w:p>
+        </w:tc>
+        <w:tc>
+          <w:tcPr>
+            <w:tcW w:w="2160" w:type="dxa"/>
+          </w:tcPr>
+          <w:p>
+            <w:pPr>
+              <w:pStyle w:val="HTMLPreformatted"/>
+              <w:wordWrap w:val="0"/>
+              <w:jc w:val="center"/>
+              <w:textAlignment w:val="baseline"/>
+              <w:rPr>
+                <w:rFonts w:asciiTheme="majorBidi" w:eastAsiaTheme="minorHAnsi" w:hAnsiTheme="majorBidi" w:cstheme="majorBidi"/>
+                <w:sz w:val="24"/>
+                <w:szCs w:val="24"/>
+              </w:rPr>
+            </w:pPr>
+            <w:r>
+              <w:rPr>
+                <w:rFonts w:asciiTheme="majorBidi" w:eastAsiaTheme="minorHAnsi" w:hAnsiTheme="majorBidi" w:cstheme="majorBidi"/>
+                <w:sz w:val="24"/>
+                <w:szCs w:val="24"/>
+              </w:rPr>
+              <w:t>C = 1, epsilon = 0.2</w:t>
+            </w:r>
+          </w:p>
+        </w:tc>
+        <w:tc>
+          <w:tcPr>
+            <w:tcW w:w="1475" w:type="dxa"/>
+          </w:tcPr>
+          <w:p>
+            <w:pPr>
+              <w:pStyle w:val="HTMLPreformatted"/>
+              <w:wordWrap w:val="0"/>
+              <w:jc w:val="center"/>
+              <w:textAlignment w:val="baseline"/>
+              <w:rPr>
+                <w:rFonts w:asciiTheme="majorBidi" w:eastAsiaTheme="minorHAnsi" w:hAnsiTheme="majorBidi" w:cstheme="majorBidi"/>
+                <w:sz w:val="24"/>
+                <w:szCs w:val="24"/>
+              </w:rPr>
+            </w:pPr>
+            <w:r>
+              <w:rPr>
+                <w:rFonts w:asciiTheme="majorBidi" w:eastAsiaTheme="minorHAnsi" w:hAnsiTheme="majorBidi" w:cstheme="majorBidi"/>
+                <w:sz w:val="24"/>
+                <w:szCs w:val="24"/>
+              </w:rPr>
+              <w:t>96</w:t>
+            </w:r>
+            <w:r>
+              <w:rPr>
+                <w:rFonts w:asciiTheme="majorBidi" w:eastAsiaTheme="minorHAnsi" w:hAnsiTheme="majorBidi" w:cstheme="majorBidi"/>
+                <w:sz w:val="24"/>
+                <w:szCs w:val="24"/>
+              </w:rPr>
+              <w:t>.12</w:t>
+            </w:r>
+          </w:p>
+        </w:tc>
+        <w:tc>
+          <w:tcPr>
+            <w:tcW w:w="1870" w:type="dxa"/>
+          </w:tcPr>
+          <w:p>
+            <w:pPr>
+              <w:pStyle w:val="HTMLPreformatted"/>
+              <w:wordWrap w:val="0"/>
+              <w:jc w:val="center"/>
+              <w:textAlignment w:val="baseline"/>
+              <w:rPr>
+                <w:rFonts w:asciiTheme="majorBidi" w:eastAsiaTheme="minorHAnsi" w:hAnsiTheme="majorBidi" w:cstheme="majorBidi"/>
+                <w:sz w:val="24"/>
+                <w:szCs w:val="24"/>
+              </w:rPr>
+            </w:pPr>
+            <w:r>
+              <w:rPr>
+                <w:rFonts w:asciiTheme="majorBidi" w:eastAsiaTheme="minorHAnsi" w:hAnsiTheme="majorBidi" w:cstheme="majorBidi"/>
+                <w:sz w:val="24"/>
+                <w:szCs w:val="24"/>
+              </w:rPr>
+              <w:t>0.02</w:t>
+            </w:r>
+          </w:p>
+        </w:tc>
+        <w:tc>
+          <w:tcPr>
+            <w:tcW w:w="1870" w:type="dxa"/>
+          </w:tcPr>
+          <w:p>
+            <w:pPr>
+              <w:pStyle w:val="HTMLPreformatted"/>
+              <w:wordWrap w:val="0"/>
+              <w:jc w:val="center"/>
+              <w:textAlignment w:val="baseline"/>
+              <w:rPr>
+                <w:rFonts w:asciiTheme="majorBidi" w:eastAsiaTheme="minorHAnsi" w:hAnsiTheme="majorBidi" w:cstheme="majorBidi"/>
+                <w:sz w:val="24"/>
+                <w:szCs w:val="24"/>
+              </w:rPr>
+            </w:pPr>
+            <w:r>
+              <w:rPr>
+                <w:rFonts w:asciiTheme="majorBidi" w:eastAsiaTheme="minorHAnsi" w:hAnsiTheme="majorBidi" w:cstheme="majorBidi"/>
+                <w:sz w:val="24"/>
+                <w:szCs w:val="24"/>
+              </w:rPr>
+              <w:t>7.7</w:t>
+            </w:r>
+            <w:r>
+              <w:rPr>
+                <w:rFonts w:asciiTheme="majorBidi" w:eastAsiaTheme="minorHAnsi" w:hAnsiTheme="majorBidi" w:cstheme="majorBidi"/>
+                <w:sz w:val="24"/>
+                <w:szCs w:val="24"/>
+              </w:rPr>
+              <w:t>1</w:t>
+            </w:r>
+          </w:p>
+        </w:tc>
+      </w:tr>
+      <w:tr>
+        <w:tc>
+          <w:tcPr>
+            <w:tcW w:w="1975" w:type="dxa"/>
+          </w:tcPr>
+          <w:p>
+            <w:pPr>
+              <w:pStyle w:val="HTMLPreformatted"/>
+              <w:wordWrap w:val="0"/>
+              <w:textAlignment w:val="baseline"/>
+              <w:rPr>
+                <w:rFonts w:asciiTheme="majorBidi" w:eastAsiaTheme="minorHAnsi" w:hAnsiTheme="majorBidi" w:cstheme="majorBidi"/>
+                <w:sz w:val="24"/>
+                <w:szCs w:val="24"/>
+              </w:rPr>
+            </w:pPr>
+            <w:r>
+              <w:rPr>
+                <w:rFonts w:asciiTheme="majorBidi" w:eastAsiaTheme="minorHAnsi" w:hAnsiTheme="majorBidi" w:cstheme="majorBidi"/>
+                <w:sz w:val="24"/>
+                <w:szCs w:val="24"/>
+              </w:rPr>
+              <w:t>Random Forest</w:t>
+            </w:r>
+          </w:p>
+        </w:tc>
+        <w:tc>
+          <w:tcPr>
+            <w:tcW w:w="2160" w:type="dxa"/>
+          </w:tcPr>
+          <w:p>
+            <w:pPr>
+              <w:pStyle w:val="HTMLPreformatted"/>
+              <w:wordWrap w:val="0"/>
+              <w:jc w:val="center"/>
+              <w:textAlignment w:val="baseline"/>
+              <w:rPr>
+                <w:rFonts w:asciiTheme="majorBidi" w:eastAsiaTheme="minorHAnsi" w:hAnsiTheme="majorBidi" w:cstheme="majorBidi"/>
+                <w:sz w:val="24"/>
+                <w:szCs w:val="24"/>
+              </w:rPr>
+            </w:pPr>
+            <w:proofErr w:type="spellStart"/>
+            <w:r>
+              <w:rPr>
+                <w:rFonts w:asciiTheme="majorBidi" w:eastAsiaTheme="minorHAnsi" w:hAnsiTheme="majorBidi" w:cstheme="majorBidi"/>
+                <w:sz w:val="24"/>
+                <w:szCs w:val="24"/>
+              </w:rPr>
+              <w:t>nestimators</w:t>
+            </w:r>
+            <w:proofErr w:type="spellEnd"/>
+            <w:r>
+              <w:rPr>
+                <w:rFonts w:asciiTheme="majorBidi" w:eastAsiaTheme="minorHAnsi" w:hAnsiTheme="majorBidi" w:cstheme="majorBidi"/>
+                <w:sz w:val="24"/>
+                <w:szCs w:val="24"/>
+              </w:rPr>
+              <w:t xml:space="preserve"> = 100</w:t>
+            </w:r>
+          </w:p>
+        </w:tc>
+        <w:tc>
+          <w:tcPr>
+            <w:tcW w:w="1475" w:type="dxa"/>
+          </w:tcPr>
+          <w:p>
+            <w:pPr>
+              <w:pStyle w:val="HTMLPreformatted"/>
+              <w:wordWrap w:val="0"/>
+              <w:jc w:val="center"/>
+              <w:textAlignment w:val="baseline"/>
+              <w:rPr>
+                <w:rFonts w:asciiTheme="majorBidi" w:eastAsiaTheme="minorHAnsi" w:hAnsiTheme="majorBidi" w:cstheme="majorBidi"/>
+                <w:sz w:val="24"/>
+                <w:szCs w:val="24"/>
+              </w:rPr>
+            </w:pPr>
+            <w:r>
+              <w:rPr>
+                <w:rFonts w:asciiTheme="majorBidi" w:eastAsiaTheme="minorHAnsi" w:hAnsiTheme="majorBidi" w:cstheme="majorBidi"/>
+                <w:sz w:val="24"/>
+                <w:szCs w:val="24"/>
+              </w:rPr>
+              <w:t>77</w:t>
+            </w:r>
+            <w:r>
+              <w:rPr>
+                <w:rFonts w:asciiTheme="majorBidi" w:eastAsiaTheme="minorHAnsi" w:hAnsiTheme="majorBidi" w:cstheme="majorBidi"/>
+                <w:sz w:val="24"/>
+                <w:szCs w:val="24"/>
+              </w:rPr>
+              <w:t>.64</w:t>
+            </w:r>
+          </w:p>
+        </w:tc>
+        <w:tc>
+          <w:tcPr>
+            <w:tcW w:w="1870" w:type="dxa"/>
+          </w:tcPr>
+          <w:p>
+            <w:pPr>
+              <w:pStyle w:val="HTMLPreformatted"/>
+              <w:wordWrap w:val="0"/>
+              <w:jc w:val="center"/>
+              <w:textAlignment w:val="baseline"/>
+              <w:rPr>
+                <w:rFonts w:asciiTheme="majorBidi" w:eastAsiaTheme="minorHAnsi" w:hAnsiTheme="majorBidi" w:cstheme="majorBidi"/>
+                <w:sz w:val="24"/>
+                <w:szCs w:val="24"/>
+              </w:rPr>
+            </w:pPr>
+            <w:r>
+              <w:rPr>
+                <w:rFonts w:asciiTheme="majorBidi" w:eastAsiaTheme="minorHAnsi" w:hAnsiTheme="majorBidi" w:cstheme="majorBidi"/>
+                <w:sz w:val="24"/>
+                <w:szCs w:val="24"/>
+              </w:rPr>
+              <w:t>0.21</w:t>
+            </w:r>
+          </w:p>
+        </w:tc>
+        <w:tc>
+          <w:tcPr>
+            <w:tcW w:w="1870" w:type="dxa"/>
+          </w:tcPr>
+          <w:p>
+            <w:pPr>
+              <w:pStyle w:val="HTMLPreformatted"/>
+              <w:wordWrap w:val="0"/>
+              <w:jc w:val="center"/>
+              <w:textAlignment w:val="baseline"/>
+              <w:rPr>
+                <w:rFonts w:asciiTheme="majorBidi" w:eastAsiaTheme="minorHAnsi" w:hAnsiTheme="majorBidi" w:cstheme="majorBidi"/>
+                <w:sz w:val="24"/>
+                <w:szCs w:val="24"/>
+              </w:rPr>
+            </w:pPr>
+            <w:r>
+              <w:rPr>
+                <w:rFonts w:asciiTheme="majorBidi" w:eastAsiaTheme="minorHAnsi" w:hAnsiTheme="majorBidi" w:cstheme="majorBidi"/>
+                <w:sz w:val="24"/>
+                <w:szCs w:val="24"/>
+              </w:rPr>
+              <w:t>7.9</w:t>
+            </w:r>
+            <w:r>
+              <w:rPr>
+                <w:rFonts w:asciiTheme="majorBidi" w:eastAsiaTheme="minorHAnsi" w:hAnsiTheme="majorBidi" w:cstheme="majorBidi"/>
+                <w:sz w:val="24"/>
+                <w:szCs w:val="24"/>
+              </w:rPr>
+              <w:t>7</w:t>
+            </w:r>
+          </w:p>
+        </w:tc>
+      </w:tr>
+      <w:tr>
+        <w:tc>
+          <w:tcPr>
+            <w:tcW w:w="1975" w:type="dxa"/>
+          </w:tcPr>
+          <w:p>
+            <w:pPr>
+              <w:pStyle w:val="HTMLPreformatted"/>
+              <w:wordWrap w:val="0"/>
+              <w:textAlignment w:val="baseline"/>
+              <w:rPr>
+                <w:rFonts w:asciiTheme="majorBidi" w:eastAsiaTheme="minorHAnsi" w:hAnsiTheme="majorBidi" w:cstheme="majorBidi"/>
+                <w:sz w:val="24"/>
+                <w:szCs w:val="24"/>
+              </w:rPr>
+            </w:pPr>
+            <w:r>
+              <w:rPr>
+                <w:rFonts w:asciiTheme="majorBidi" w:eastAsiaTheme="minorHAnsi" w:hAnsiTheme="majorBidi" w:cstheme="majorBidi"/>
+                <w:sz w:val="24"/>
+                <w:szCs w:val="24"/>
+              </w:rPr>
+              <w:t>LGB</w:t>
+            </w:r>
+          </w:p>
+        </w:tc>
+        <w:tc>
+          <w:tcPr>
+            <w:tcW w:w="2160" w:type="dxa"/>
+          </w:tcPr>
+          <w:p>
+            <w:pPr>
+              <w:pStyle w:val="HTMLPreformatted"/>
+              <w:wordWrap w:val="0"/>
+              <w:jc w:val="center"/>
+              <w:textAlignment w:val="baseline"/>
+              <w:rPr>
+                <w:rFonts w:asciiTheme="majorBidi" w:eastAsiaTheme="minorHAnsi" w:hAnsiTheme="majorBidi" w:cstheme="majorBidi"/>
+                <w:b/>
+                <w:bCs/>
+                <w:sz w:val="24"/>
+                <w:szCs w:val="24"/>
+              </w:rPr>
+            </w:pPr>
+            <w:proofErr w:type="spellStart"/>
+            <w:r>
+              <w:rPr>
+                <w:rFonts w:asciiTheme="majorBidi" w:eastAsiaTheme="minorHAnsi" w:hAnsiTheme="majorBidi" w:cstheme="majorBidi"/>
+                <w:sz w:val="24"/>
+                <w:szCs w:val="24"/>
+              </w:rPr>
+              <w:t>Lr</w:t>
+            </w:r>
+            <w:proofErr w:type="spellEnd"/>
+            <w:r>
+              <w:rPr>
+                <w:rFonts w:asciiTheme="majorBidi" w:eastAsiaTheme="minorHAnsi" w:hAnsiTheme="majorBidi" w:cstheme="majorBidi"/>
+                <w:sz w:val="24"/>
+                <w:szCs w:val="24"/>
+              </w:rPr>
+              <w:t>=0.05</w:t>
+            </w:r>
+          </w:p>
+        </w:tc>
+        <w:tc>
+          <w:tcPr>
+            <w:tcW w:w="1475" w:type="dxa"/>
+          </w:tcPr>
+          <w:p>
+            <w:pPr>
+              <w:pStyle w:val="HTMLPreformatted"/>
+              <w:wordWrap w:val="0"/>
+              <w:jc w:val="center"/>
+              <w:textAlignment w:val="baseline"/>
+              <w:rPr>
+                <w:rFonts w:asciiTheme="majorBidi" w:eastAsiaTheme="minorHAnsi" w:hAnsiTheme="majorBidi" w:cstheme="majorBidi"/>
+                <w:sz w:val="24"/>
+                <w:szCs w:val="24"/>
+              </w:rPr>
+            </w:pPr>
+            <w:r>
+              <w:rPr>
+                <w:rFonts w:asciiTheme="majorBidi" w:eastAsiaTheme="minorHAnsi" w:hAnsiTheme="majorBidi" w:cstheme="majorBidi"/>
+                <w:sz w:val="24"/>
+                <w:szCs w:val="24"/>
+              </w:rPr>
+              <w:t>84</w:t>
+            </w:r>
+            <w:r>
+              <w:rPr>
+                <w:rFonts w:asciiTheme="majorBidi" w:eastAsiaTheme="minorHAnsi" w:hAnsiTheme="majorBidi" w:cstheme="majorBidi"/>
+                <w:sz w:val="24"/>
+                <w:szCs w:val="24"/>
+              </w:rPr>
+              <w:t>.47</w:t>
+            </w:r>
+          </w:p>
+        </w:tc>
+        <w:tc>
+          <w:tcPr>
+            <w:tcW w:w="1870" w:type="dxa"/>
+          </w:tcPr>
+          <w:p>
+            <w:pPr>
+              <w:pStyle w:val="HTMLPreformatted"/>
+              <w:wordWrap w:val="0"/>
+              <w:jc w:val="center"/>
+              <w:textAlignment w:val="baseline"/>
+              <w:rPr>
+                <w:rFonts w:asciiTheme="majorBidi" w:eastAsiaTheme="minorHAnsi" w:hAnsiTheme="majorBidi" w:cstheme="majorBidi"/>
+                <w:sz w:val="24"/>
+                <w:szCs w:val="24"/>
+              </w:rPr>
+            </w:pPr>
+            <w:r>
+              <w:rPr>
+                <w:rFonts w:asciiTheme="majorBidi" w:eastAsiaTheme="minorHAnsi" w:hAnsiTheme="majorBidi" w:cstheme="majorBidi"/>
+                <w:sz w:val="24"/>
+                <w:szCs w:val="24"/>
+              </w:rPr>
+              <w:t>0.14</w:t>
+            </w:r>
+          </w:p>
+        </w:tc>
+        <w:tc>
+          <w:tcPr>
+            <w:tcW w:w="1870" w:type="dxa"/>
+          </w:tcPr>
+          <w:p>
+            <w:pPr>
+              <w:pStyle w:val="HTMLPreformatted"/>
+              <w:wordWrap w:val="0"/>
+              <w:jc w:val="center"/>
+              <w:textAlignment w:val="baseline"/>
+              <w:rPr>
+                <w:rFonts w:asciiTheme="majorBidi" w:eastAsiaTheme="minorHAnsi" w:hAnsiTheme="majorBidi" w:cstheme="majorBidi"/>
+                <w:sz w:val="24"/>
+                <w:szCs w:val="24"/>
+              </w:rPr>
+            </w:pPr>
+            <w:r>
+              <w:rPr>
+                <w:rFonts w:asciiTheme="majorBidi" w:eastAsiaTheme="minorHAnsi" w:hAnsiTheme="majorBidi" w:cstheme="majorBidi"/>
+                <w:sz w:val="24"/>
+                <w:szCs w:val="24"/>
+              </w:rPr>
+              <w:t>7.4</w:t>
+            </w:r>
+            <w:r>
+              <w:rPr>
+                <w:rFonts w:asciiTheme="majorBidi" w:eastAsiaTheme="minorHAnsi" w:hAnsiTheme="majorBidi" w:cstheme="majorBidi"/>
+                <w:sz w:val="24"/>
+                <w:szCs w:val="24"/>
+              </w:rPr>
+              <w:t>3</w:t>
+            </w:r>
+            <w:bookmarkStart w:id="0" w:name="_GoBack"/>
+            <w:bookmarkEnd w:id="0"/>
+          </w:p>
+        </w:tc>
+      </w:tr>
+    </w:tbl>
+    <w:p>
+      <w:pPr>
+        <w:pStyle w:val="HTMLPreformatted"/>
+        <w:shd w:val="clear" w:color="auto" w:fill="FFFFFF"/>
+        <w:wordWrap w:val="0"/>
+        <w:textAlignment w:val="baseline"/>
+        <w:rPr>
+          <w:rFonts w:asciiTheme="majorBidi" w:eastAsiaTheme="minorHAnsi" w:hAnsiTheme="majorBidi" w:cstheme="majorBidi"/>
+          <w:sz w:val="24"/>
+          <w:szCs w:val="24"/>
+        </w:rPr>
+      </w:pPr>
     </w:p>
     <w:sectPr>
       <w:pgSz w:w="12240" w:h="15840"/>

</xml_diff>